<commit_message>
Added one advantage of JUnit
</commit_message>
<xml_diff>
--- a/Doc/CodeDoc/Aplikacja.docx
+++ b/Doc/CodeDoc/Aplikacja.docx
@@ -124,6 +124,20 @@
         <w:t>wspiera wyrażenia lambda, w przeciwieństwie do swojego poprzednika JUnit 4</w:t>
       </w:r>
     </w:p>
+    <w:p>
+      <w:pPr>
+        <w:pStyle w:val="ListParagraph"/>
+        <w:numPr>
+          <w:ilvl w:val="0"/>
+          <w:numId w:val="5"/>
+        </w:numPr>
+      </w:pPr>
+      <w:r>
+        <w:t>jest powszechnie używany w środowiku informatycznym</w:t>
+      </w:r>
+      <w:bookmarkStart w:id="0" w:name="_GoBack"/>
+      <w:bookmarkEnd w:id="0"/>
+    </w:p>
     <w:p/>
     <w:p>
       <w:pPr>
@@ -161,8 +175,6 @@
       <w:r>
         <w:t>Potrzebowaliśmy globalnie dostępnej zmiennej informującej nas o tym, czy w danym momencie oczekujemy na odpowiedź z serwara, żeby wiedzieć czy pozwolić użytkownikowi na wysłanie kolejnego zapytania na serwer, dlatego użyliśmy w kodzie wzorca singletona, który pozwolił nam na uzyskanie pożadanego efektu.</w:t>
       </w:r>
-      <w:bookmarkStart w:id="0" w:name="_GoBack"/>
-      <w:bookmarkEnd w:id="0"/>
     </w:p>
     <w:p>
       <w:pPr>

</xml_diff>